<commit_message>
Update photo of user manual
</commit_message>
<xml_diff>
--- a/User Manual/USER MANUAL.docx
+++ b/User Manual/USER MANUAL.docx
@@ -7,11 +7,82 @@
         <w:jc w:val="center"/>
       </w:pPr>
       <w:r>
+        <w:drawing>
+          <wp:anchor distT="0" distB="0" distL="114300" distR="114300" simplePos="0" relativeHeight="251707392" behindDoc="0" locked="0" layoutInCell="1" allowOverlap="1" wp14:anchorId="2B62D2D3" wp14:editId="093EAE31">
+            <wp:simplePos x="0" y="0"/>
+            <wp:positionH relativeFrom="column">
+              <wp:posOffset>362497</wp:posOffset>
+            </wp:positionH>
+            <wp:positionV relativeFrom="paragraph">
+              <wp:posOffset>1749425</wp:posOffset>
+            </wp:positionV>
+            <wp:extent cx="4997669" cy="5980710"/>
+            <wp:effectExtent l="0" t="0" r="0" b="0"/>
+            <wp:wrapNone/>
+            <wp:docPr id="4" name="Resim 8" descr="zemin, bina, açık hava, yer içeren bir resim  Çok yüksek güvenilirlikle oluşturulmuş açıklama">
+              <a:extLst xmlns:a="http://schemas.openxmlformats.org/drawingml/2006/main">
+                <a:ext uri="{FF2B5EF4-FFF2-40B4-BE49-F238E27FC236}">
+                  <a16:creationId xmlns="" xmlns:p="http://schemas.openxmlformats.org/presentationml/2006/main" xmlns:a16="http://schemas.microsoft.com/office/drawing/2014/main" xmlns:lc="http://schemas.openxmlformats.org/drawingml/2006/lockedCanvas" id="{F9F97E8A-0470-4C88-B160-3B3F21DA5623}"/>
+                </a:ext>
+              </a:extLst>
+            </wp:docPr>
+            <wp:cNvGraphicFramePr>
+              <a:graphicFrameLocks xmlns:a="http://schemas.openxmlformats.org/drawingml/2006/main" noChangeAspect="1"/>
+            </wp:cNvGraphicFramePr>
+            <a:graphic xmlns:a="http://schemas.openxmlformats.org/drawingml/2006/main">
+              <a:graphicData uri="http://schemas.openxmlformats.org/drawingml/2006/picture">
+                <pic:pic xmlns:pic="http://schemas.openxmlformats.org/drawingml/2006/picture">
+                  <pic:nvPicPr>
+                    <pic:cNvPr id="9" name="Resim 8" descr="zemin, bina, açık hava, yer içeren bir resim  Çok yüksek güvenilirlikle oluşturulmuş açıklama">
+                      <a:extLst>
+                        <a:ext uri="{FF2B5EF4-FFF2-40B4-BE49-F238E27FC236}">
+                          <a16:creationId xmlns="" xmlns:p="http://schemas.openxmlformats.org/presentationml/2006/main" xmlns:a16="http://schemas.microsoft.com/office/drawing/2014/main" xmlns:lc="http://schemas.openxmlformats.org/drawingml/2006/lockedCanvas" id="{F9F97E8A-0470-4C88-B160-3B3F21DA5623}"/>
+                        </a:ext>
+                      </a:extLst>
+                    </pic:cNvPr>
+                    <pic:cNvPicPr>
+                      <a:picLocks noChangeAspect="1"/>
+                    </pic:cNvPicPr>
+                  </pic:nvPicPr>
+                  <pic:blipFill>
+                    <a:blip r:embed="rId9" cstate="print">
+                      <a:extLst>
+                        <a:ext uri="{28A0092B-C50C-407E-A947-70E740481C1C}">
+                          <a14:useLocalDpi xmlns:a14="http://schemas.microsoft.com/office/drawing/2010/main" val="0"/>
+                        </a:ext>
+                      </a:extLst>
+                    </a:blip>
+                    <a:stretch>
+                      <a:fillRect/>
+                    </a:stretch>
+                  </pic:blipFill>
+                  <pic:spPr>
+                    <a:xfrm>
+                      <a:off x="0" y="0"/>
+                      <a:ext cx="4997669" cy="5980710"/>
+                    </a:xfrm>
+                    <a:prstGeom prst="rect">
+                      <a:avLst/>
+                    </a:prstGeom>
+                  </pic:spPr>
+                </pic:pic>
+              </a:graphicData>
+            </a:graphic>
+            <wp14:sizeRelH relativeFrom="page">
+              <wp14:pctWidth>0</wp14:pctWidth>
+            </wp14:sizeRelH>
+            <wp14:sizeRelV relativeFrom="page">
+              <wp14:pctHeight>0</wp14:pctHeight>
+            </wp14:sizeRelV>
+          </wp:anchor>
+        </w:drawing>
+      </w:r>
+      <w:r>
         <w:rPr>
           <w:noProof/>
         </w:rPr>
         <w:drawing>
-          <wp:inline distT="114300" distB="114300" distL="114300" distR="114300" wp14:anchorId="7AFA7EA1" wp14:editId="76D8D9BA">
+          <wp:inline distT="114300" distB="114300" distL="114300" distR="114300" wp14:anchorId="0B4CFA48" wp14:editId="232A5DF2">
             <wp:extent cx="3179526" cy="1747462"/>
             <wp:effectExtent l="0" t="0" r="1905" b="5715"/>
             <wp:docPr id="3" name="image6.png"/>
@@ -26,7 +97,7 @@
                     <pic:cNvPicPr preferRelativeResize="0"/>
                   </pic:nvPicPr>
                   <pic:blipFill>
-                    <a:blip r:embed="rId9"/>
+                    <a:blip r:embed="rId10"/>
                     <a:srcRect/>
                     <a:stretch>
                       <a:fillRect/>
@@ -71,74 +142,6 @@
       <w:pPr>
         <w:jc w:val="center"/>
       </w:pPr>
-      <w:r>
-        <w:rPr>
-          <w:noProof/>
-        </w:rPr>
-        <w:drawing>
-          <wp:anchor distT="0" distB="0" distL="114300" distR="114300" simplePos="0" relativeHeight="251664384" behindDoc="1" locked="0" layoutInCell="1" allowOverlap="1" wp14:anchorId="78259C7E" wp14:editId="55F18B94">
-            <wp:simplePos x="0" y="0"/>
-            <wp:positionH relativeFrom="column">
-              <wp:posOffset>958850</wp:posOffset>
-            </wp:positionH>
-            <wp:positionV relativeFrom="paragraph">
-              <wp:posOffset>113665</wp:posOffset>
-            </wp:positionV>
-            <wp:extent cx="4083050" cy="4584700"/>
-            <wp:effectExtent l="0" t="0" r="0" b="6350"/>
-            <wp:wrapThrough wrapText="bothSides">
-              <wp:wrapPolygon edited="0">
-                <wp:start x="0" y="0"/>
-                <wp:lineTo x="0" y="21540"/>
-                <wp:lineTo x="21466" y="21540"/>
-                <wp:lineTo x="21466" y="0"/>
-                <wp:lineTo x="0" y="0"/>
-              </wp:wrapPolygon>
-            </wp:wrapThrough>
-            <wp:docPr id="8" name="Picture 8"/>
-            <wp:cNvGraphicFramePr>
-              <a:graphicFrameLocks xmlns:a="http://schemas.openxmlformats.org/drawingml/2006/main" noChangeAspect="1"/>
-            </wp:cNvGraphicFramePr>
-            <a:graphic xmlns:a="http://schemas.openxmlformats.org/drawingml/2006/main">
-              <a:graphicData uri="http://schemas.openxmlformats.org/drawingml/2006/picture">
-                <pic:pic xmlns:pic="http://schemas.openxmlformats.org/drawingml/2006/picture">
-                  <pic:nvPicPr>
-                    <pic:cNvPr id="0" name="f.PNG"/>
-                    <pic:cNvPicPr/>
-                  </pic:nvPicPr>
-                  <pic:blipFill>
-                    <a:blip r:embed="rId10">
-                      <a:extLst>
-                        <a:ext uri="{28A0092B-C50C-407E-A947-70E740481C1C}">
-                          <a14:useLocalDpi xmlns:a14="http://schemas.microsoft.com/office/drawing/2010/main" val="0"/>
-                        </a:ext>
-                      </a:extLst>
-                    </a:blip>
-                    <a:stretch>
-                      <a:fillRect/>
-                    </a:stretch>
-                  </pic:blipFill>
-                  <pic:spPr>
-                    <a:xfrm>
-                      <a:off x="0" y="0"/>
-                      <a:ext cx="4083050" cy="4584700"/>
-                    </a:xfrm>
-                    <a:prstGeom prst="rect">
-                      <a:avLst/>
-                    </a:prstGeom>
-                  </pic:spPr>
-                </pic:pic>
-              </a:graphicData>
-            </a:graphic>
-            <wp14:sizeRelH relativeFrom="page">
-              <wp14:pctWidth>0</wp14:pctWidth>
-            </wp14:sizeRelH>
-            <wp14:sizeRelV relativeFrom="page">
-              <wp14:pctHeight>0</wp14:pctHeight>
-            </wp14:sizeRelV>
-          </wp:anchor>
-        </w:drawing>
-      </w:r>
     </w:p>
     <w:p>
       <w:pPr>
@@ -677,6 +680,8 @@
           <w:docGrid w:linePitch="360"/>
         </w:sectPr>
       </w:pPr>
+      <w:bookmarkStart w:id="0" w:name="_GoBack"/>
+      <w:bookmarkEnd w:id="0"/>
     </w:p>
     <w:p>
       <w:pPr>
@@ -872,7 +877,15 @@
           <w:sz w:val="28"/>
           <w:szCs w:val="28"/>
         </w:rPr>
-        <w:t xml:space="preserve"> and charging cables</w:t>
+        <w:t xml:space="preserve">, playfield walls and </w:t>
+      </w:r>
+      <w:r>
+        <w:rPr>
+          <w:rFonts w:cstheme="minorHAnsi"/>
+          <w:sz w:val="28"/>
+          <w:szCs w:val="28"/>
+        </w:rPr>
+        <w:t>charging cables</w:t>
       </w:r>
       <w:r>
         <w:rPr>
@@ -892,30 +905,25 @@
         </w:rPr>
       </w:pPr>
       <w:r>
-        <w:rPr>
-          <w:noProof/>
-        </w:rPr>
         <w:drawing>
-          <wp:anchor distT="0" distB="0" distL="114300" distR="114300" simplePos="0" relativeHeight="251666432" behindDoc="1" locked="0" layoutInCell="1" allowOverlap="1" wp14:anchorId="026532A0" wp14:editId="7F53E0D0">
+          <wp:anchor distT="0" distB="0" distL="114300" distR="114300" simplePos="0" relativeHeight="251709440" behindDoc="0" locked="0" layoutInCell="1" allowOverlap="1" wp14:anchorId="1517BE1D" wp14:editId="4AE526B1">
             <wp:simplePos x="0" y="0"/>
             <wp:positionH relativeFrom="column">
-              <wp:posOffset>252095</wp:posOffset>
+              <wp:posOffset>252248</wp:posOffset>
             </wp:positionH>
             <wp:positionV relativeFrom="paragraph">
-              <wp:posOffset>367030</wp:posOffset>
+              <wp:posOffset>351878</wp:posOffset>
             </wp:positionV>
-            <wp:extent cx="2190115" cy="2459355"/>
-            <wp:effectExtent l="0" t="0" r="635" b="0"/>
-            <wp:wrapThrough wrapText="bothSides">
-              <wp:wrapPolygon edited="0">
-                <wp:start x="0" y="0"/>
-                <wp:lineTo x="0" y="21416"/>
-                <wp:lineTo x="21418" y="21416"/>
-                <wp:lineTo x="21418" y="0"/>
-                <wp:lineTo x="0" y="0"/>
-              </wp:wrapPolygon>
-            </wp:wrapThrough>
-            <wp:docPr id="9" name="Picture 9"/>
+            <wp:extent cx="2296617" cy="2748362"/>
+            <wp:effectExtent l="0" t="0" r="0" b="0"/>
+            <wp:wrapNone/>
+            <wp:docPr id="11" name="Resim 8" descr="zemin, bina, açık hava, yer içeren bir resim  Çok yüksek güvenilirlikle oluşturulmuş açıklama">
+              <a:extLst xmlns:a="http://schemas.openxmlformats.org/drawingml/2006/main">
+                <a:ext uri="{FF2B5EF4-FFF2-40B4-BE49-F238E27FC236}">
+                  <a16:creationId xmlns="" xmlns:p="http://schemas.openxmlformats.org/presentationml/2006/main" xmlns:a16="http://schemas.microsoft.com/office/drawing/2014/main" xmlns:lc="http://schemas.openxmlformats.org/drawingml/2006/lockedCanvas" id="{F9F97E8A-0470-4C88-B160-3B3F21DA5623}"/>
+                </a:ext>
+              </a:extLst>
+            </wp:docPr>
             <wp:cNvGraphicFramePr>
               <a:graphicFrameLocks xmlns:a="http://schemas.openxmlformats.org/drawingml/2006/main" noChangeAspect="1"/>
             </wp:cNvGraphicFramePr>
@@ -923,8 +931,16 @@
               <a:graphicData uri="http://schemas.openxmlformats.org/drawingml/2006/picture">
                 <pic:pic xmlns:pic="http://schemas.openxmlformats.org/drawingml/2006/picture">
                   <pic:nvPicPr>
-                    <pic:cNvPr id="0" name="f.PNG"/>
-                    <pic:cNvPicPr/>
+                    <pic:cNvPr id="9" name="Resim 8" descr="zemin, bina, açık hava, yer içeren bir resim  Çok yüksek güvenilirlikle oluşturulmuş açıklama">
+                      <a:extLst>
+                        <a:ext uri="{FF2B5EF4-FFF2-40B4-BE49-F238E27FC236}">
+                          <a16:creationId xmlns="" xmlns:p="http://schemas.openxmlformats.org/presentationml/2006/main" xmlns:a16="http://schemas.microsoft.com/office/drawing/2014/main" xmlns:lc="http://schemas.openxmlformats.org/drawingml/2006/lockedCanvas" id="{F9F97E8A-0470-4C88-B160-3B3F21DA5623}"/>
+                        </a:ext>
+                      </a:extLst>
+                    </pic:cNvPr>
+                    <pic:cNvPicPr>
+                      <a:picLocks noChangeAspect="1"/>
+                    </pic:cNvPicPr>
                   </pic:nvPicPr>
                   <pic:blipFill>
                     <a:blip r:embed="rId11" cstate="print">
@@ -941,7 +957,7 @@
                   <pic:spPr>
                     <a:xfrm>
                       <a:off x="0" y="0"/>
-                      <a:ext cx="2190115" cy="2459355"/>
+                      <a:ext cx="2298896" cy="2751089"/>
                     </a:xfrm>
                     <a:prstGeom prst="rect">
                       <a:avLst/>
@@ -1144,7 +1160,6 @@
                                 <w:szCs w:val="24"/>
                               </w:rPr>
                             </w:pPr>
-                            <w:bookmarkStart w:id="0" w:name="_GoBack"/>
                             <w:proofErr w:type="gramStart"/>
                             <w:r>
                               <w:rPr>
@@ -1183,7 +1198,6 @@
                               </w:rPr>
                               <w:t>HELEN-V</w:t>
                             </w:r>
-                            <w:bookmarkEnd w:id="0"/>
                           </w:p>
                         </w:txbxContent>
                       </wps:txbx>
@@ -1574,18 +1588,18 @@
           <w:noProof/>
         </w:rPr>
         <w:drawing>
-          <wp:anchor distT="0" distB="0" distL="114300" distR="114300" simplePos="0" relativeHeight="251669504" behindDoc="0" locked="0" layoutInCell="1" allowOverlap="1" wp14:anchorId="2197A8BE" wp14:editId="52313EB0">
+          <wp:anchor distT="0" distB="0" distL="114300" distR="114300" simplePos="0" relativeHeight="251706368" behindDoc="0" locked="0" layoutInCell="1" allowOverlap="1" wp14:anchorId="2F9A6092" wp14:editId="5077952F">
             <wp:simplePos x="0" y="0"/>
             <wp:positionH relativeFrom="column">
-              <wp:posOffset>4144010</wp:posOffset>
+              <wp:posOffset>4094480</wp:posOffset>
             </wp:positionH>
             <wp:positionV relativeFrom="paragraph">
-              <wp:posOffset>114300</wp:posOffset>
+              <wp:posOffset>144780</wp:posOffset>
             </wp:positionV>
-            <wp:extent cx="1182370" cy="986155"/>
-            <wp:effectExtent l="0" t="0" r="0" b="4445"/>
+            <wp:extent cx="1481455" cy="1287145"/>
+            <wp:effectExtent l="0" t="0" r="4445" b="8255"/>
             <wp:wrapSquare wrapText="bothSides"/>
-            <wp:docPr id="11" name="Picture 11"/>
+            <wp:docPr id="2" name="Picture 2"/>
             <wp:cNvGraphicFramePr>
               <a:graphicFrameLocks xmlns:a="http://schemas.openxmlformats.org/drawingml/2006/main" noChangeAspect="1"/>
             </wp:cNvGraphicFramePr>
@@ -1593,7 +1607,7 @@
               <a:graphicData uri="http://schemas.openxmlformats.org/drawingml/2006/picture">
                 <pic:pic xmlns:pic="http://schemas.openxmlformats.org/drawingml/2006/picture">
                   <pic:nvPicPr>
-                    <pic:cNvPr id="0" name=""/>
+                    <pic:cNvPr id="0" name="top"/>
                     <pic:cNvPicPr/>
                   </pic:nvPicPr>
                   <pic:blipFill>
@@ -1611,7 +1625,7 @@
                   <pic:spPr>
                     <a:xfrm>
                       <a:off x="0" y="0"/>
-                      <a:ext cx="1182370" cy="986155"/>
+                      <a:ext cx="1481455" cy="1287145"/>
                     </a:xfrm>
                     <a:prstGeom prst="rect">
                       <a:avLst/>
@@ -6588,7 +6602,7 @@
           <w:rPr>
             <w:noProof/>
           </w:rPr>
-          <w:t>5</w:t>
+          <w:t>2</w:t>
         </w:r>
         <w:r>
           <w:rPr>
@@ -7523,7 +7537,6 @@
   <w:style w:type="character" w:default="1" w:styleId="DefaultParagraphFont">
     <w:name w:val="Default Paragraph Font"/>
     <w:uiPriority w:val="1"/>
-    <w:semiHidden/>
     <w:unhideWhenUsed/>
   </w:style>
   <w:style w:type="table" w:default="1" w:styleId="TableNormal">
@@ -8000,7 +8013,6 @@
   <w:style w:type="character" w:default="1" w:styleId="DefaultParagraphFont">
     <w:name w:val="Default Paragraph Font"/>
     <w:uiPriority w:val="1"/>
-    <w:semiHidden/>
     <w:unhideWhenUsed/>
   </w:style>
   <w:style w:type="table" w:default="1" w:styleId="TableNormal">
@@ -8556,7 +8568,7 @@
 </file>
 
 <file path=customXml/itemProps1.xml><?xml version="1.0" encoding="utf-8"?>
-<ds:datastoreItem xmlns:ds="http://schemas.openxmlformats.org/officeDocument/2006/customXml" ds:itemID="{A908349E-4867-40BC-81E2-566FB77ECF3A}">
+<ds:datastoreItem xmlns:ds="http://schemas.openxmlformats.org/officeDocument/2006/customXml" ds:itemID="{192AC8C4-4275-4A14-B10D-16843474FABD}">
   <ds:schemaRefs>
     <ds:schemaRef ds:uri="http://schemas.openxmlformats.org/officeDocument/2006/bibliography"/>
   </ds:schemaRefs>

</xml_diff>